<commit_message>
add jococo for test coverage
</commit_message>
<xml_diff>
--- a/TP/TP1-BeautifyThatCode/TP1-InternshipTakeover.docx
+++ b/TP/TP1-BeautifyThatCode/TP1-InternshipTakeover.docx
@@ -426,13 +426,17 @@
         </w:numPr>
         <w:jc w:val="left"/>
       </w:pPr>
-      <w:proofErr w:type="spellStart"/>
-      <w:r>
-        <w:t>Cobertura</w:t>
-      </w:r>
-      <w:proofErr w:type="spellEnd"/>
-      <w:r>
-        <w:t xml:space="preserve"> reach 90%. </w:t>
+      <w:r>
+        <w:t>Test coverage</w:t>
+      </w:r>
+      <w:r>
+        <w:t xml:space="preserve"> reach 90%.</w:t>
+      </w:r>
+      <w:r>
+        <w:t xml:space="preserve"> (Jococo)</w:t>
+      </w:r>
+      <w:r>
+        <w:t xml:space="preserve"> </w:t>
       </w:r>
     </w:p>
     <w:p>

</xml_diff>